<commit_message>
Cập nhật 5 file
Cập nhật lại file SRS, Kế hoạch kiểm thử, Quản lý cấu hình và sơ đồ use
case
</commit_message>
<xml_diff>
--- a/docs/LV_KeHoachKiemThu.docx
+++ b/docs/LV_KeHoachKiemThu.docx
@@ -105,34 +105,64 @@
     </w:p>
     <w:p>
       <w:pPr>
-        <w:spacing w:after="570" w:line="240" w:lineRule="auto"/>
+        <w:spacing w:after="0" w:line="240" w:lineRule="auto"/>
         <w:ind w:left="-283" w:right="96"/>
         <w:jc w:val="right"/>
-      </w:pPr>
-      <w:r>
         <w:rPr>
           <w:rFonts w:eastAsia="Times New Roman"/>
           <w:b/>
           <w:sz w:val="64"/>
         </w:rPr>
-        <w:t>Website</w:t>
-      </w:r>
+      </w:pPr>
       <w:r>
         <w:rPr>
           <w:rFonts w:eastAsia="Times New Roman"/>
           <w:b/>
           <w:sz w:val="64"/>
         </w:rPr>
-        <w:t xml:space="preserve"> </w:t>
-      </w:r>
-      <w:r>
+        <w:t xml:space="preserve">Ước Lượng Chi Phí Phần Mềm Và Thu Thập Yêu Cầu </w:t>
+      </w:r>
+    </w:p>
+    <w:p>
+      <w:pPr>
+        <w:spacing w:after="0" w:line="240" w:lineRule="auto"/>
+        <w:ind w:left="-283" w:right="96"/>
+        <w:jc w:val="right"/>
         <w:rPr>
           <w:rFonts w:eastAsia="Times New Roman"/>
           <w:b/>
           <w:sz w:val="64"/>
         </w:rPr>
-        <w:t>Thông tin nhà trọ</w:t>
-      </w:r>
+      </w:pPr>
+      <w:r>
+        <w:rPr>
+          <w:rFonts w:eastAsia="Times New Roman"/>
+          <w:b/>
+          <w:sz w:val="64"/>
+        </w:rPr>
+        <w:t>Khách Hàng</w:t>
+      </w:r>
+    </w:p>
+    <w:p>
+      <w:pPr>
+        <w:spacing w:after="0" w:line="240" w:lineRule="auto"/>
+        <w:ind w:left="-283" w:right="96"/>
+        <w:jc w:val="right"/>
+        <w:rPr>
+          <w:rFonts w:eastAsia="Times New Roman"/>
+          <w:b/>
+          <w:sz w:val="64"/>
+        </w:rPr>
+      </w:pPr>
+    </w:p>
+    <w:p>
+      <w:pPr>
+        <w:spacing w:after="0" w:line="240" w:lineRule="auto"/>
+        <w:ind w:left="-283" w:right="96"/>
+        <w:jc w:val="right"/>
+      </w:pPr>
+      <w:bookmarkStart w:id="0" w:name="_GoBack"/>
+      <w:bookmarkEnd w:id="0"/>
     </w:p>
     <w:p>
       <w:pPr>
@@ -326,6 +356,7 @@
           <w:b/>
           <w:sz w:val="28"/>
         </w:rPr>
+        <w:lastRenderedPageBreak/>
         <w:t>Trường Đại học Cần Thơ</w:t>
       </w:r>
     </w:p>
@@ -389,21 +420,20 @@
           <w:rFonts w:eastAsia="Times New Roman"/>
           <w:b w:val="0"/>
         </w:rPr>
-        <w:lastRenderedPageBreak/>
         <w:t xml:space="preserve"> </w:t>
       </w:r>
-      <w:bookmarkStart w:id="0" w:name="h.gjdgxs" w:colFirst="0" w:colLast="0"/>
-      <w:bookmarkStart w:id="1" w:name="_Toc396985438"/>
-      <w:bookmarkStart w:id="2" w:name="_Toc401994747"/>
-      <w:bookmarkEnd w:id="0"/>
+      <w:bookmarkStart w:id="1" w:name="h.gjdgxs" w:colFirst="0" w:colLast="0"/>
+      <w:bookmarkStart w:id="2" w:name="_Toc396985438"/>
+      <w:bookmarkStart w:id="3" w:name="_Toc401994747"/>
+      <w:bookmarkEnd w:id="1"/>
       <w:r>
         <w:t>The</w:t>
       </w:r>
       <w:r>
         <w:t>o dõi phiên bản tài liệu</w:t>
       </w:r>
-      <w:bookmarkEnd w:id="1"/>
       <w:bookmarkEnd w:id="2"/>
+      <w:bookmarkEnd w:id="3"/>
       <w:r>
         <w:t xml:space="preserve"> </w:t>
       </w:r>
@@ -2613,21 +2643,21 @@
           <w:docGrid w:linePitch="326"/>
         </w:sectPr>
       </w:pPr>
-      <w:bookmarkStart w:id="3" w:name="h.30j0zll" w:colFirst="0" w:colLast="0"/>
-      <w:bookmarkEnd w:id="3"/>
+      <w:bookmarkStart w:id="4" w:name="h.30j0zll" w:colFirst="0" w:colLast="0"/>
+      <w:bookmarkEnd w:id="4"/>
     </w:p>
     <w:p>
       <w:pPr>
         <w:pStyle w:val="Heading1"/>
       </w:pPr>
-      <w:bookmarkStart w:id="4" w:name="h.1fob9te" w:colFirst="0" w:colLast="0"/>
-      <w:bookmarkStart w:id="5" w:name="_Toc401994748"/>
-      <w:bookmarkEnd w:id="4"/>
+      <w:bookmarkStart w:id="5" w:name="h.1fob9te" w:colFirst="0" w:colLast="0"/>
+      <w:bookmarkStart w:id="6" w:name="_Toc401994748"/>
+      <w:bookmarkEnd w:id="5"/>
       <w:r>
         <w:lastRenderedPageBreak/>
         <w:t>Giới thiệu</w:t>
       </w:r>
-      <w:bookmarkEnd w:id="5"/>
+      <w:bookmarkEnd w:id="6"/>
       <w:r>
         <w:t xml:space="preserve"> </w:t>
       </w:r>
@@ -2639,9 +2669,9 @@
           <w:rFonts w:eastAsia="Times New Roman"/>
         </w:rPr>
       </w:pPr>
-      <w:bookmarkStart w:id="6" w:name="h.3znysh7" w:colFirst="0" w:colLast="0"/>
-      <w:bookmarkStart w:id="7" w:name="_Toc401994749"/>
-      <w:bookmarkEnd w:id="6"/>
+      <w:bookmarkStart w:id="7" w:name="h.3znysh7" w:colFirst="0" w:colLast="0"/>
+      <w:bookmarkStart w:id="8" w:name="_Toc401994749"/>
+      <w:bookmarkEnd w:id="7"/>
       <w:r>
         <w:t>M</w:t>
       </w:r>
@@ -2657,7 +2687,7 @@
         </w:rPr>
         <w:t>tiêu</w:t>
       </w:r>
-      <w:bookmarkEnd w:id="7"/>
+      <w:bookmarkEnd w:id="8"/>
     </w:p>
     <w:p>
       <w:pPr>
@@ -2666,10 +2696,10 @@
           <w:color w:val="FF0000"/>
         </w:rPr>
       </w:pPr>
-      <w:bookmarkStart w:id="8" w:name="h.2et92p0" w:colFirst="0" w:colLast="0"/>
-      <w:bookmarkStart w:id="9" w:name="h.tyjcwt" w:colFirst="0" w:colLast="0"/>
-      <w:bookmarkEnd w:id="8"/>
+      <w:bookmarkStart w:id="9" w:name="h.2et92p0" w:colFirst="0" w:colLast="0"/>
+      <w:bookmarkStart w:id="10" w:name="h.tyjcwt" w:colFirst="0" w:colLast="0"/>
       <w:bookmarkEnd w:id="9"/>
+      <w:bookmarkEnd w:id="10"/>
       <w:r>
         <w:rPr>
           <w:color w:val="FF0000"/>
@@ -2930,14 +2960,14 @@
           <w:rFonts w:eastAsia="Times New Roman"/>
         </w:rPr>
       </w:pPr>
-      <w:bookmarkStart w:id="10" w:name="_Toc401994750"/>
+      <w:bookmarkStart w:id="11" w:name="_Toc401994750"/>
       <w:r>
         <w:rPr>
           <w:rFonts w:eastAsia="Times New Roman"/>
         </w:rPr>
         <w:t>Phạm vi</w:t>
       </w:r>
-      <w:bookmarkEnd w:id="10"/>
+      <w:bookmarkEnd w:id="11"/>
     </w:p>
     <w:p>
       <w:pPr>
@@ -2953,8 +2983,8 @@
           <w:lang w:val="vi-VN"/>
         </w:rPr>
       </w:pPr>
-      <w:bookmarkStart w:id="11" w:name="h.3dy6vkm" w:colFirst="0" w:colLast="0"/>
-      <w:bookmarkEnd w:id="11"/>
+      <w:bookmarkStart w:id="12" w:name="h.3dy6vkm" w:colFirst="0" w:colLast="0"/>
+      <w:bookmarkEnd w:id="12"/>
       <w:r>
         <w:rPr>
           <w:rFonts w:ascii="Arial" w:hAnsi="Arial" w:cs="Arial"/>
@@ -3110,14 +3140,14 @@
       <w:pPr>
         <w:pStyle w:val="Heading2"/>
       </w:pPr>
-      <w:bookmarkStart w:id="12" w:name="_Toc401994751"/>
+      <w:bookmarkStart w:id="13" w:name="_Toc401994751"/>
       <w:r>
         <w:rPr>
           <w:rFonts w:eastAsia="Times New Roman"/>
         </w:rPr>
         <w:t>Bảng chú giải thuật ngữ</w:t>
       </w:r>
-      <w:bookmarkEnd w:id="12"/>
+      <w:bookmarkEnd w:id="13"/>
       <w:r>
         <w:rPr>
           <w:rFonts w:eastAsia="Times New Roman"/>
@@ -3331,8 +3361,8 @@
             </w:tcMar>
           </w:tcPr>
           <w:p>
-            <w:bookmarkStart w:id="13" w:name="h.1t3h5sf" w:colFirst="0" w:colLast="0"/>
-            <w:bookmarkEnd w:id="13"/>
+            <w:bookmarkStart w:id="14" w:name="h.1t3h5sf" w:colFirst="0" w:colLast="0"/>
+            <w:bookmarkEnd w:id="14"/>
             <w:r>
               <w:t>3</w:t>
             </w:r>
@@ -3471,7 +3501,7 @@
           <w:rFonts w:eastAsia="Times New Roman"/>
         </w:rPr>
       </w:pPr>
-      <w:bookmarkStart w:id="14" w:name="_Toc401994752"/>
+      <w:bookmarkStart w:id="15" w:name="_Toc401994752"/>
       <w:r>
         <w:rPr>
           <w:rFonts w:eastAsia="Times New Roman"/>
@@ -3479,33 +3509,33 @@
         <w:lastRenderedPageBreak/>
         <w:t>Tài liệu tham khảo</w:t>
       </w:r>
-      <w:bookmarkEnd w:id="14"/>
+      <w:bookmarkEnd w:id="15"/>
     </w:p>
     <w:p>
       <w:pPr>
         <w:pStyle w:val="Heading1"/>
       </w:pPr>
-      <w:bookmarkStart w:id="15" w:name="h.2s8eyo1" w:colFirst="0" w:colLast="0"/>
-      <w:bookmarkStart w:id="16" w:name="_Toc401994753"/>
-      <w:bookmarkEnd w:id="15"/>
+      <w:bookmarkStart w:id="16" w:name="h.2s8eyo1" w:colFirst="0" w:colLast="0"/>
+      <w:bookmarkStart w:id="17" w:name="_Toc401994753"/>
+      <w:bookmarkEnd w:id="16"/>
       <w:r>
         <w:t>Chi tiết kế hoạch kiểm thử</w:t>
       </w:r>
-      <w:bookmarkEnd w:id="16"/>
+      <w:bookmarkEnd w:id="17"/>
     </w:p>
     <w:p>
       <w:pPr>
         <w:pStyle w:val="Heading2"/>
       </w:pPr>
-      <w:bookmarkStart w:id="17" w:name="h.17dp8vu" w:colFirst="0" w:colLast="0"/>
-      <w:bookmarkStart w:id="18" w:name="h.2jxsxqh" w:colFirst="0" w:colLast="0"/>
-      <w:bookmarkStart w:id="19" w:name="_Toc401994754"/>
-      <w:bookmarkEnd w:id="17"/>
+      <w:bookmarkStart w:id="18" w:name="h.17dp8vu" w:colFirst="0" w:colLast="0"/>
+      <w:bookmarkStart w:id="19" w:name="h.2jxsxqh" w:colFirst="0" w:colLast="0"/>
+      <w:bookmarkStart w:id="20" w:name="_Toc401994754"/>
       <w:bookmarkEnd w:id="18"/>
+      <w:bookmarkEnd w:id="19"/>
       <w:r>
         <w:t>Các tính năng sẽ được kiểm thử</w:t>
       </w:r>
-      <w:bookmarkEnd w:id="19"/>
+      <w:bookmarkEnd w:id="20"/>
     </w:p>
     <w:p>
       <w:pPr>
@@ -3871,11 +3901,11 @@
       <w:pPr>
         <w:pStyle w:val="Heading2"/>
       </w:pPr>
-      <w:bookmarkStart w:id="20" w:name="_Toc401994755"/>
+      <w:bookmarkStart w:id="21" w:name="_Toc401994755"/>
       <w:r>
         <w:t>Các tính năng sẽ không được kiểm thử</w:t>
       </w:r>
-      <w:bookmarkEnd w:id="20"/>
+      <w:bookmarkEnd w:id="21"/>
     </w:p>
     <w:p>
       <w:pPr>
@@ -3961,12 +3991,12 @@
       <w:pPr>
         <w:pStyle w:val="Heading2"/>
       </w:pPr>
-      <w:bookmarkStart w:id="21" w:name="_Toc401994756"/>
+      <w:bookmarkStart w:id="22" w:name="_Toc401994756"/>
       <w:r>
         <w:lastRenderedPageBreak/>
         <w:t>Cách tiếp cận</w:t>
       </w:r>
-      <w:bookmarkEnd w:id="21"/>
+      <w:bookmarkEnd w:id="22"/>
     </w:p>
     <w:p>
       <w:pPr>
@@ -4459,12 +4489,12 @@
       <w:pPr>
         <w:pStyle w:val="Heading2"/>
       </w:pPr>
-      <w:bookmarkStart w:id="22" w:name="_Toc401994757"/>
+      <w:bookmarkStart w:id="23" w:name="_Toc401994757"/>
       <w:r>
         <w:lastRenderedPageBreak/>
         <w:t>Tiêu chí kiểm thử thành công/ thất bại</w:t>
       </w:r>
-      <w:bookmarkEnd w:id="22"/>
+      <w:bookmarkEnd w:id="23"/>
     </w:p>
     <w:p>
       <w:pPr>
@@ -4530,11 +4560,11 @@
       <w:pPr>
         <w:pStyle w:val="Heading2"/>
       </w:pPr>
-      <w:bookmarkStart w:id="23" w:name="_Toc401994758"/>
+      <w:bookmarkStart w:id="24" w:name="_Toc401994758"/>
       <w:r>
         <w:t>Tiêu chí đình chỉ và yêu cầu bắt đầu lại</w:t>
       </w:r>
-      <w:bookmarkEnd w:id="23"/>
+      <w:bookmarkEnd w:id="24"/>
     </w:p>
     <w:p>
       <w:pPr>
@@ -4579,11 +4609,11 @@
       <w:pPr>
         <w:pStyle w:val="Heading2"/>
       </w:pPr>
-      <w:bookmarkStart w:id="24" w:name="_Toc401994759"/>
+      <w:bookmarkStart w:id="25" w:name="_Toc401994759"/>
       <w:r>
         <w:t>Sản phẩm bàn giao của kiểm thử</w:t>
       </w:r>
-      <w:bookmarkEnd w:id="24"/>
+      <w:bookmarkEnd w:id="25"/>
     </w:p>
     <w:p>
       <w:pPr>
@@ -4650,23 +4680,23 @@
       <w:pPr>
         <w:pStyle w:val="Heading1"/>
       </w:pPr>
-      <w:bookmarkStart w:id="25" w:name="_Toc401994760"/>
+      <w:bookmarkStart w:id="26" w:name="_Toc401994760"/>
       <w:r>
         <w:t>Quản lý kiểm thử</w:t>
       </w:r>
-      <w:bookmarkEnd w:id="25"/>
+      <w:bookmarkEnd w:id="26"/>
     </w:p>
     <w:p>
       <w:pPr>
         <w:pStyle w:val="Heading2"/>
       </w:pPr>
-      <w:bookmarkStart w:id="26" w:name="h.z337ya" w:colFirst="0" w:colLast="0"/>
-      <w:bookmarkStart w:id="27" w:name="_Toc401994761"/>
-      <w:bookmarkEnd w:id="26"/>
+      <w:bookmarkStart w:id="27" w:name="h.z337ya" w:colFirst="0" w:colLast="0"/>
+      <w:bookmarkStart w:id="28" w:name="_Toc401994761"/>
+      <w:bookmarkEnd w:id="27"/>
       <w:r>
         <w:t>Các hoạt động/ công việc được lập kế hoạch; sự tiến hành kiểm thử</w:t>
       </w:r>
-      <w:bookmarkEnd w:id="27"/>
+      <w:bookmarkEnd w:id="28"/>
     </w:p>
     <w:tbl>
       <w:tblPr>
@@ -5099,12 +5129,12 @@
       <w:pPr>
         <w:pStyle w:val="Heading2"/>
       </w:pPr>
-      <w:bookmarkStart w:id="28" w:name="_Toc401994762"/>
+      <w:bookmarkStart w:id="29" w:name="_Toc401994762"/>
       <w:r>
         <w:lastRenderedPageBreak/>
         <w:t>Môi trường</w:t>
       </w:r>
-      <w:bookmarkEnd w:id="28"/>
+      <w:bookmarkEnd w:id="29"/>
     </w:p>
     <w:p>
       <w:pPr>
@@ -5280,11 +5310,11 @@
       <w:pPr>
         <w:pStyle w:val="Heading2"/>
       </w:pPr>
-      <w:bookmarkStart w:id="29" w:name="_Toc401994763"/>
+      <w:bookmarkStart w:id="30" w:name="_Toc401994763"/>
       <w:r>
         <w:t>Trách nhiệm và quyền hạn</w:t>
       </w:r>
-      <w:bookmarkEnd w:id="29"/>
+      <w:bookmarkEnd w:id="30"/>
       <w:r>
         <w:t xml:space="preserve"> </w:t>
       </w:r>
@@ -5824,15 +5854,15 @@
       <w:pPr>
         <w:pStyle w:val="Heading2"/>
       </w:pPr>
-      <w:bookmarkStart w:id="30" w:name="h.4i7ojhp" w:colFirst="0" w:colLast="0"/>
-      <w:bookmarkStart w:id="31" w:name="h.2xcytpi" w:colFirst="0" w:colLast="0"/>
-      <w:bookmarkStart w:id="32" w:name="_Toc401994764"/>
-      <w:bookmarkEnd w:id="30"/>
+      <w:bookmarkStart w:id="31" w:name="h.4i7ojhp" w:colFirst="0" w:colLast="0"/>
+      <w:bookmarkStart w:id="32" w:name="h.2xcytpi" w:colFirst="0" w:colLast="0"/>
+      <w:bookmarkStart w:id="33" w:name="_Toc401994764"/>
       <w:bookmarkEnd w:id="31"/>
+      <w:bookmarkEnd w:id="32"/>
       <w:r>
         <w:t>Giao tiếp giữa các nhóm liên quan</w:t>
       </w:r>
-      <w:bookmarkEnd w:id="32"/>
+      <w:bookmarkEnd w:id="33"/>
     </w:p>
     <w:p>
       <w:pPr>
@@ -6191,12 +6221,12 @@
       <w:pPr>
         <w:pStyle w:val="Heading2"/>
       </w:pPr>
-      <w:bookmarkStart w:id="33" w:name="_Toc401994765"/>
+      <w:bookmarkStart w:id="34" w:name="_Toc401994765"/>
       <w:r>
         <w:lastRenderedPageBreak/>
         <w:t>Tài nguyên và sự cấp phát của chúng</w:t>
       </w:r>
-      <w:bookmarkEnd w:id="33"/>
+      <w:bookmarkEnd w:id="34"/>
     </w:p>
     <w:p>
       <w:pPr>
@@ -6241,11 +6271,11 @@
       <w:pPr>
         <w:pStyle w:val="Heading2"/>
       </w:pPr>
-      <w:bookmarkStart w:id="34" w:name="_Toc401994766"/>
+      <w:bookmarkStart w:id="35" w:name="_Toc401994766"/>
       <w:r>
         <w:t>Huấn luyện</w:t>
       </w:r>
-      <w:bookmarkEnd w:id="34"/>
+      <w:bookmarkEnd w:id="35"/>
     </w:p>
     <w:p>
       <w:pPr>
@@ -6303,13 +6333,8 @@
           <w:numId w:val="41"/>
         </w:numPr>
       </w:pPr>
-      <w:bookmarkStart w:id="35" w:name="_GoBack"/>
-      <w:r>
-        <w:t xml:space="preserve">Biết và hiểu về mô hình MVC (Model – View – Controler), vì phần mềm Quản lý công </w:t>
-      </w:r>
-      <w:bookmarkEnd w:id="35"/>
-      <w:r>
-        <w:t>việc chủ yếu phát triển dựa trên mô hình này.</w:t>
+      <w:r>
+        <w:t>Biết và hiểu về mô hình MVC (Model – View – Controler), vì phần mềm Quản lý công việc chủ yếu phát triển dựa trên mô hình này.</w:t>
       </w:r>
     </w:p>
     <w:p>
@@ -14154,7 +14179,7 @@
 </file>
 
 <file path=customXml/itemProps1.xml><?xml version="1.0" encoding="utf-8"?>
-<ds:datastoreItem xmlns:ds="http://schemas.openxmlformats.org/officeDocument/2006/customXml" ds:itemID="{7CF7436C-012D-472F-882D-6C941926E45A}">
+<ds:datastoreItem xmlns:ds="http://schemas.openxmlformats.org/officeDocument/2006/customXml" ds:itemID="{C33B5BA4-16FC-4612-A508-20AB598B3A44}">
   <ds:schemaRefs>
     <ds:schemaRef ds:uri="http://schemas.openxmlformats.org/officeDocument/2006/bibliography"/>
   </ds:schemaRefs>

</xml_diff>